<commit_message>
docs du sprint 4
</commit_message>
<xml_diff>
--- a/Documents/Sprint 3/Backlog_de_sprint-3.docx
+++ b/Documents/Sprint 3/Backlog_de_sprint-3.docx
@@ -787,6 +787,25 @@
             <w:r>
               <w:rPr>
                 <w:rFonts w:eastAsia="Cambria"/>
+                <w:b/>
+                <w:sz w:val="22"/>
+                <w:szCs w:val="22"/>
+                <w:lang w:val="fr-CA" w:eastAsia="fr-CA"/>
+              </w:rPr>
+              <w:t>(US2)</w:t>
+            </w:r>
+            <w:r>
+              <w:rPr>
+                <w:rFonts w:eastAsia="Cambria"/>
+                <w:sz w:val="22"/>
+                <w:szCs w:val="22"/>
+                <w:lang w:val="fr-CA" w:eastAsia="fr-CA"/>
+              </w:rPr>
+              <w:t xml:space="preserve"> </w:t>
+            </w:r>
+            <w:r>
+              <w:rPr>
+                <w:rFonts w:eastAsia="Cambria"/>
                 <w:sz w:val="22"/>
                 <w:szCs w:val="22"/>
                 <w:lang w:val="fr-CA" w:eastAsia="fr-CA"/>
@@ -2231,7 +2250,184 @@
                 <w:szCs w:val="22"/>
                 <w:lang w:eastAsia="fr-CA"/>
               </w:rPr>
-              <w:t xml:space="preserve">à </w:t>
+              <w:t>à la même intervalle</w:t>
+            </w:r>
+            <w:proofErr w:type="gramEnd"/>
+            <w:r>
+              <w:rPr>
+                <w:sz w:val="22"/>
+                <w:szCs w:val="22"/>
+                <w:lang w:eastAsia="fr-CA"/>
+              </w:rPr>
+              <w:t xml:space="preserve"> de temps.</w:t>
+            </w:r>
+          </w:p>
+          <w:p>
+            <w:pPr>
+              <w:pStyle w:val="Paragraphedeliste"/>
+              <w:numPr>
+                <w:ilvl w:val="2"/>
+                <w:numId w:val="6"/>
+              </w:numPr>
+              <w:spacing w:line="273" w:lineRule="auto"/>
+              <w:jc w:val="both"/>
+              <w:rPr>
+                <w:sz w:val="22"/>
+                <w:szCs w:val="22"/>
+                <w:lang w:eastAsia="fr-CA"/>
+              </w:rPr>
+            </w:pPr>
+            <w:r>
+              <w:rPr>
+                <w:sz w:val="22"/>
+                <w:szCs w:val="22"/>
+                <w:lang w:eastAsia="fr-CA"/>
+              </w:rPr>
+              <w:t>La matrice de zoom de la fractale est mise à jour à chaque zoom ponctuel.</w:t>
+            </w:r>
+          </w:p>
+          <w:p>
+            <w:pPr>
+              <w:pStyle w:val="Paragraphedeliste"/>
+              <w:numPr>
+                <w:ilvl w:val="1"/>
+                <w:numId w:val="6"/>
+              </w:numPr>
+              <w:spacing w:line="273" w:lineRule="auto"/>
+              <w:jc w:val="both"/>
+              <w:rPr>
+                <w:sz w:val="22"/>
+                <w:szCs w:val="22"/>
+                <w:lang w:eastAsia="fr-CA"/>
+              </w:rPr>
+            </w:pPr>
+            <w:r>
+              <w:rPr>
+                <w:sz w:val="22"/>
+                <w:szCs w:val="22"/>
+                <w:lang w:eastAsia="fr-CA"/>
+              </w:rPr>
+              <w:t>Règles d’affaires alternatives</w:t>
+            </w:r>
+          </w:p>
+          <w:p>
+            <w:pPr>
+              <w:pStyle w:val="Paragraphedeliste"/>
+              <w:numPr>
+                <w:ilvl w:val="2"/>
+                <w:numId w:val="6"/>
+              </w:numPr>
+              <w:spacing w:line="273" w:lineRule="auto"/>
+              <w:jc w:val="both"/>
+              <w:rPr>
+                <w:sz w:val="22"/>
+                <w:szCs w:val="22"/>
+                <w:lang w:eastAsia="fr-CA"/>
+              </w:rPr>
+            </w:pPr>
+            <w:r>
+              <w:rPr>
+                <w:sz w:val="22"/>
+                <w:szCs w:val="22"/>
+                <w:lang w:eastAsia="fr-CA"/>
+              </w:rPr>
+              <w:t>Il faudrait ajouter une fonctionnalité permettant d’arrêter le zoom automatique lorsque je rentre un nombre de zooms trop grand.</w:t>
+            </w:r>
+          </w:p>
+          <w:p>
+            <w:pPr>
+              <w:pStyle w:val="Paragraphedeliste"/>
+              <w:numPr>
+                <w:ilvl w:val="1"/>
+                <w:numId w:val="6"/>
+              </w:numPr>
+              <w:spacing w:line="273" w:lineRule="auto"/>
+              <w:jc w:val="both"/>
+              <w:rPr>
+                <w:sz w:val="22"/>
+                <w:szCs w:val="22"/>
+                <w:lang w:eastAsia="fr-CA"/>
+              </w:rPr>
+            </w:pPr>
+            <w:r>
+              <w:rPr>
+                <w:sz w:val="22"/>
+                <w:szCs w:val="22"/>
+                <w:lang w:eastAsia="fr-CA"/>
+              </w:rPr>
+              <w:t>Tests d’acceptation</w:t>
+            </w:r>
+          </w:p>
+          <w:p>
+            <w:pPr>
+              <w:pStyle w:val="Paragraphedeliste"/>
+              <w:numPr>
+                <w:ilvl w:val="2"/>
+                <w:numId w:val="6"/>
+              </w:numPr>
+              <w:spacing w:line="273" w:lineRule="auto"/>
+              <w:jc w:val="both"/>
+              <w:rPr>
+                <w:sz w:val="22"/>
+                <w:szCs w:val="22"/>
+                <w:lang w:eastAsia="fr-CA"/>
+              </w:rPr>
+            </w:pPr>
+            <w:r>
+              <w:rPr>
+                <w:sz w:val="22"/>
+                <w:szCs w:val="22"/>
+                <w:lang w:eastAsia="fr-CA"/>
+              </w:rPr>
+              <w:t>Vérifier que le nombre de zooms entré correspond au nombre de zooms ponctuels effectués.</w:t>
+            </w:r>
+          </w:p>
+          <w:p>
+            <w:pPr>
+              <w:pStyle w:val="Paragraphedeliste"/>
+              <w:numPr>
+                <w:ilvl w:val="2"/>
+                <w:numId w:val="6"/>
+              </w:numPr>
+              <w:spacing w:line="273" w:lineRule="auto"/>
+              <w:jc w:val="both"/>
+              <w:rPr>
+                <w:sz w:val="22"/>
+                <w:szCs w:val="22"/>
+                <w:lang w:eastAsia="fr-CA"/>
+              </w:rPr>
+            </w:pPr>
+            <w:r>
+              <w:rPr>
+                <w:sz w:val="22"/>
+                <w:szCs w:val="22"/>
+                <w:lang w:eastAsia="fr-CA"/>
+              </w:rPr>
+              <w:t>Vérifier que les zooms s’effectuent au même intervalle de temps.</w:t>
+            </w:r>
+          </w:p>
+          <w:p>
+            <w:pPr>
+              <w:pStyle w:val="Paragraphedeliste"/>
+              <w:numPr>
+                <w:ilvl w:val="2"/>
+                <w:numId w:val="6"/>
+              </w:numPr>
+              <w:spacing w:line="273" w:lineRule="auto"/>
+              <w:jc w:val="both"/>
+              <w:rPr>
+                <w:sz w:val="22"/>
+                <w:szCs w:val="22"/>
+                <w:lang w:eastAsia="fr-CA"/>
+              </w:rPr>
+            </w:pPr>
+            <w:r>
+              <w:rPr>
+                <w:sz w:val="22"/>
+                <w:szCs w:val="22"/>
+                <w:lang w:eastAsia="fr-CA"/>
+              </w:rPr>
+              <w:t>S’assurer que le zoom automatique est facile d’utilisation (calibration de la gr</w:t>
             </w:r>
             <w:bookmarkStart w:id="0" w:name="_GoBack"/>
             <w:bookmarkEnd w:id="0"/>
@@ -2241,16 +2437,31 @@
                 <w:szCs w:val="22"/>
                 <w:lang w:eastAsia="fr-CA"/>
               </w:rPr>
-              <w:t>la même intervalle</w:t>
-            </w:r>
-            <w:proofErr w:type="gramEnd"/>
-            <w:r>
-              <w:rPr>
-                <w:sz w:val="22"/>
-                <w:szCs w:val="22"/>
-                <w:lang w:eastAsia="fr-CA"/>
-              </w:rPr>
-              <w:t xml:space="preserve"> de temps.</w:t>
+              <w:t>andeur des zooms).</w:t>
+            </w:r>
+          </w:p>
+          <w:p>
+            <w:pPr>
+              <w:pStyle w:val="Paragraphedeliste"/>
+              <w:numPr>
+                <w:ilvl w:val="1"/>
+                <w:numId w:val="6"/>
+              </w:numPr>
+              <w:spacing w:line="273" w:lineRule="auto"/>
+              <w:jc w:val="both"/>
+              <w:rPr>
+                <w:sz w:val="22"/>
+                <w:szCs w:val="22"/>
+                <w:lang w:eastAsia="fr-CA"/>
+              </w:rPr>
+            </w:pPr>
+            <w:r>
+              <w:rPr>
+                <w:sz w:val="22"/>
+                <w:szCs w:val="22"/>
+                <w:lang w:eastAsia="fr-CA"/>
+              </w:rPr>
+              <w:t>Post-conditions</w:t>
             </w:r>
           </w:p>
           <w:p>
@@ -2274,7 +2485,78 @@
                 <w:szCs w:val="22"/>
                 <w:lang w:eastAsia="fr-CA"/>
               </w:rPr>
-              <w:t>La matrice de zoom de la fractale est mise à jour à chaque zoom ponctuel.</w:t>
+              <w:t>Je suis capable d’effectuer un zoom automatique sur la fractale en entrant le nombre de zooms</w:t>
+            </w:r>
+            <w:r>
+              <w:rPr>
+                <w:sz w:val="22"/>
+                <w:szCs w:val="22"/>
+                <w:lang w:eastAsia="fr-CA"/>
+              </w:rPr>
+              <w:t xml:space="preserve"> ponctuels</w:t>
+            </w:r>
+            <w:r>
+              <w:rPr>
+                <w:sz w:val="22"/>
+                <w:szCs w:val="22"/>
+                <w:lang w:eastAsia="fr-CA"/>
+              </w:rPr>
+              <w:t xml:space="preserve"> que je désire faire.</w:t>
+            </w:r>
+          </w:p>
+          <w:p>
+            <w:pPr>
+              <w:spacing w:line="273" w:lineRule="auto"/>
+              <w:jc w:val="both"/>
+              <w:rPr>
+                <w:sz w:val="22"/>
+                <w:szCs w:val="22"/>
+                <w:lang w:val="fr-CA" w:eastAsia="fr-CA"/>
+              </w:rPr>
+            </w:pPr>
+          </w:p>
+          <w:p>
+            <w:pPr>
+              <w:pStyle w:val="Paragraphedeliste"/>
+              <w:numPr>
+                <w:ilvl w:val="0"/>
+                <w:numId w:val="6"/>
+              </w:numPr>
+              <w:spacing w:line="273" w:lineRule="auto"/>
+              <w:jc w:val="both"/>
+              <w:rPr>
+                <w:sz w:val="22"/>
+                <w:szCs w:val="22"/>
+                <w:highlight w:val="yellow"/>
+                <w:lang w:eastAsia="fr-CA"/>
+              </w:rPr>
+            </w:pPr>
+            <w:r>
+              <w:rPr>
+                <w:sz w:val="22"/>
+                <w:szCs w:val="22"/>
+                <w:highlight w:val="yellow"/>
+                <w:lang w:eastAsia="fr-CA"/>
+              </w:rPr>
+              <w:t>Faire un « reset » de la fractale (</w:t>
+            </w:r>
+            <w:r>
+              <w:rPr>
+                <w:sz w:val="22"/>
+                <w:szCs w:val="22"/>
+                <w:highlight w:val="yellow"/>
+                <w:lang w:eastAsia="fr-CA"/>
+              </w:rPr>
+              <w:t xml:space="preserve">valeurs de </w:t>
+            </w:r>
+            <w:r>
+              <w:rPr>
+                <w:sz w:val="22"/>
+                <w:szCs w:val="22"/>
+                <w:highlight w:val="yellow"/>
+                <w:lang w:eastAsia="fr-CA"/>
+              </w:rPr>
+              <w:t>zoom et translation par défaut)</w:t>
             </w:r>
           </w:p>
           <w:p>
@@ -2298,7 +2580,7 @@
                 <w:szCs w:val="22"/>
                 <w:lang w:eastAsia="fr-CA"/>
               </w:rPr>
-              <w:t>Règles d’affaires alternatives</w:t>
+              <w:t>Qui et temps</w:t>
             </w:r>
           </w:p>
           <w:p>
@@ -2322,7 +2604,47 @@
                 <w:szCs w:val="22"/>
                 <w:lang w:eastAsia="fr-CA"/>
               </w:rPr>
-              <w:t>Il faudrait ajouter une fonctionnalité permettant d’arrêter le zoom automatique lorsque je rentre un nombre de zooms trop grand.</w:t>
+              <w:t>Nom(s) :</w:t>
+            </w:r>
+            <w:r>
+              <w:rPr>
+                <w:sz w:val="22"/>
+                <w:szCs w:val="22"/>
+                <w:lang w:eastAsia="fr-CA"/>
+              </w:rPr>
+              <w:t xml:space="preserve"> JP, SL</w:t>
+            </w:r>
+          </w:p>
+          <w:p>
+            <w:pPr>
+              <w:pStyle w:val="Paragraphedeliste"/>
+              <w:numPr>
+                <w:ilvl w:val="2"/>
+                <w:numId w:val="6"/>
+              </w:numPr>
+              <w:spacing w:line="273" w:lineRule="auto"/>
+              <w:jc w:val="both"/>
+              <w:rPr>
+                <w:sz w:val="22"/>
+                <w:szCs w:val="22"/>
+                <w:lang w:eastAsia="fr-CA"/>
+              </w:rPr>
+            </w:pPr>
+            <w:r>
+              <w:rPr>
+                <w:sz w:val="22"/>
+                <w:szCs w:val="22"/>
+                <w:lang w:eastAsia="fr-CA"/>
+              </w:rPr>
+              <w:t>Temps :</w:t>
+            </w:r>
+            <w:r>
+              <w:rPr>
+                <w:sz w:val="22"/>
+                <w:szCs w:val="22"/>
+                <w:lang w:eastAsia="fr-CA"/>
+              </w:rPr>
+              <w:t xml:space="preserve"> 2h</w:t>
             </w:r>
           </w:p>
           <w:p>
@@ -2346,7 +2668,7 @@
                 <w:szCs w:val="22"/>
                 <w:lang w:eastAsia="fr-CA"/>
               </w:rPr>
-              <w:t>Tests d’acceptation</w:t>
+              <w:t>Préconditions</w:t>
             </w:r>
           </w:p>
           <w:p>
@@ -2370,7 +2692,31 @@
                 <w:szCs w:val="22"/>
                 <w:lang w:eastAsia="fr-CA"/>
               </w:rPr>
-              <w:t>Vérifier que le nombre de zooms entré correspond au nombre de zooms ponctuels effectués.</w:t>
+              <w:t xml:space="preserve">Présence d’un écouteur sur les touches du clavier. </w:t>
+            </w:r>
+          </w:p>
+          <w:p>
+            <w:pPr>
+              <w:pStyle w:val="Paragraphedeliste"/>
+              <w:numPr>
+                <w:ilvl w:val="1"/>
+                <w:numId w:val="6"/>
+              </w:numPr>
+              <w:spacing w:line="273" w:lineRule="auto"/>
+              <w:jc w:val="both"/>
+              <w:rPr>
+                <w:sz w:val="22"/>
+                <w:szCs w:val="22"/>
+                <w:lang w:eastAsia="fr-CA"/>
+              </w:rPr>
+            </w:pPr>
+            <w:r>
+              <w:rPr>
+                <w:sz w:val="22"/>
+                <w:szCs w:val="22"/>
+                <w:lang w:eastAsia="fr-CA"/>
+              </w:rPr>
+              <w:t>Règles d’affaires</w:t>
             </w:r>
           </w:p>
           <w:p>
@@ -2394,7 +2740,23 @@
                 <w:szCs w:val="22"/>
                 <w:lang w:eastAsia="fr-CA"/>
               </w:rPr>
-              <w:t>Vérifier que les zooms s’effectuent au même intervalle de temps.</w:t>
+              <w:t xml:space="preserve">Lorsque j’appuie sur la touche </w:t>
+            </w:r>
+            <w:r>
+              <w:rPr>
+                <w:sz w:val="22"/>
+                <w:szCs w:val="22"/>
+                <w:lang w:eastAsia="fr-CA"/>
+              </w:rPr>
+              <w:t>Échap</w:t>
+            </w:r>
+            <w:r>
+              <w:rPr>
+                <w:sz w:val="22"/>
+                <w:szCs w:val="22"/>
+                <w:lang w:eastAsia="fr-CA"/>
+              </w:rPr>
+              <w:t>, la fractale doit s’afficher selon ses valeurs par défaut (zoom et translation de 0).</w:t>
             </w:r>
           </w:p>
           <w:p>
@@ -2418,7 +2780,8 @@
                 <w:szCs w:val="22"/>
                 <w:lang w:eastAsia="fr-CA"/>
               </w:rPr>
-              <w:t>S’assurer que le zoom automatique est facile d’utilisation (calibration de la grandeur des zooms).</w:t>
+              <w:lastRenderedPageBreak/>
+              <w:t>Écrire une méthode qui réinitialise les valeurs de zoom et de translation de la fractale. Cette méthode modifie les valeurs des matrices correspondantes.</w:t>
             </w:r>
           </w:p>
           <w:p>
@@ -2442,7 +2805,7 @@
                 <w:szCs w:val="22"/>
                 <w:lang w:eastAsia="fr-CA"/>
               </w:rPr>
-              <w:t>Post-conditions</w:t>
+              <w:t>Règles d’affaires alternatives</w:t>
             </w:r>
           </w:p>
           <w:p>
@@ -2466,353 +2829,7 @@
                 <w:szCs w:val="22"/>
                 <w:lang w:eastAsia="fr-CA"/>
               </w:rPr>
-              <w:t>Je suis capable d’effectuer un zoom automatique sur la fractale en entrant le nombre de zooms</w:t>
-            </w:r>
-            <w:r>
-              <w:rPr>
-                <w:sz w:val="22"/>
-                <w:szCs w:val="22"/>
-                <w:lang w:eastAsia="fr-CA"/>
-              </w:rPr>
-              <w:t xml:space="preserve"> ponctuels</w:t>
-            </w:r>
-            <w:r>
-              <w:rPr>
-                <w:sz w:val="22"/>
-                <w:szCs w:val="22"/>
-                <w:lang w:eastAsia="fr-CA"/>
-              </w:rPr>
-              <w:t xml:space="preserve"> que je désire faire.</w:t>
-            </w:r>
-          </w:p>
-          <w:p>
-            <w:pPr>
-              <w:spacing w:line="273" w:lineRule="auto"/>
-              <w:jc w:val="both"/>
-              <w:rPr>
-                <w:sz w:val="22"/>
-                <w:szCs w:val="22"/>
-                <w:lang w:val="fr-CA" w:eastAsia="fr-CA"/>
-              </w:rPr>
-            </w:pPr>
-          </w:p>
-          <w:p>
-            <w:pPr>
-              <w:pStyle w:val="Paragraphedeliste"/>
-              <w:numPr>
-                <w:ilvl w:val="0"/>
-                <w:numId w:val="6"/>
-              </w:numPr>
-              <w:spacing w:line="273" w:lineRule="auto"/>
-              <w:jc w:val="both"/>
-              <w:rPr>
-                <w:sz w:val="22"/>
-                <w:szCs w:val="22"/>
-                <w:highlight w:val="yellow"/>
-                <w:lang w:eastAsia="fr-CA"/>
-              </w:rPr>
-            </w:pPr>
-            <w:r>
-              <w:rPr>
-                <w:sz w:val="22"/>
-                <w:szCs w:val="22"/>
-                <w:highlight w:val="yellow"/>
-                <w:lang w:eastAsia="fr-CA"/>
-              </w:rPr>
-              <w:t>Faire un « reset » de la fractale (</w:t>
-            </w:r>
-            <w:r>
-              <w:rPr>
-                <w:sz w:val="22"/>
-                <w:szCs w:val="22"/>
-                <w:highlight w:val="yellow"/>
-                <w:lang w:eastAsia="fr-CA"/>
-              </w:rPr>
-              <w:t xml:space="preserve">valeurs de </w:t>
-            </w:r>
-            <w:r>
-              <w:rPr>
-                <w:sz w:val="22"/>
-                <w:szCs w:val="22"/>
-                <w:highlight w:val="yellow"/>
-                <w:lang w:eastAsia="fr-CA"/>
-              </w:rPr>
-              <w:t>zoom et translation par défaut)</w:t>
-            </w:r>
-          </w:p>
-          <w:p>
-            <w:pPr>
-              <w:pStyle w:val="Paragraphedeliste"/>
-              <w:numPr>
-                <w:ilvl w:val="1"/>
-                <w:numId w:val="6"/>
-              </w:numPr>
-              <w:spacing w:line="273" w:lineRule="auto"/>
-              <w:jc w:val="both"/>
-              <w:rPr>
-                <w:sz w:val="22"/>
-                <w:szCs w:val="22"/>
-                <w:lang w:eastAsia="fr-CA"/>
-              </w:rPr>
-            </w:pPr>
-            <w:r>
-              <w:rPr>
-                <w:sz w:val="22"/>
-                <w:szCs w:val="22"/>
-                <w:lang w:eastAsia="fr-CA"/>
-              </w:rPr>
-              <w:t>Qui et temps</w:t>
-            </w:r>
-          </w:p>
-          <w:p>
-            <w:pPr>
-              <w:pStyle w:val="Paragraphedeliste"/>
-              <w:numPr>
-                <w:ilvl w:val="2"/>
-                <w:numId w:val="6"/>
-              </w:numPr>
-              <w:spacing w:line="273" w:lineRule="auto"/>
-              <w:jc w:val="both"/>
-              <w:rPr>
-                <w:sz w:val="22"/>
-                <w:szCs w:val="22"/>
-                <w:lang w:eastAsia="fr-CA"/>
-              </w:rPr>
-            </w:pPr>
-            <w:r>
-              <w:rPr>
-                <w:sz w:val="22"/>
-                <w:szCs w:val="22"/>
-                <w:lang w:eastAsia="fr-CA"/>
-              </w:rPr>
-              <w:t>Nom(s) :</w:t>
-            </w:r>
-            <w:r>
-              <w:rPr>
-                <w:sz w:val="22"/>
-                <w:szCs w:val="22"/>
-                <w:lang w:eastAsia="fr-CA"/>
-              </w:rPr>
-              <w:t xml:space="preserve"> JP, SL</w:t>
-            </w:r>
-          </w:p>
-          <w:p>
-            <w:pPr>
-              <w:pStyle w:val="Paragraphedeliste"/>
-              <w:numPr>
-                <w:ilvl w:val="2"/>
-                <w:numId w:val="6"/>
-              </w:numPr>
-              <w:spacing w:line="273" w:lineRule="auto"/>
-              <w:jc w:val="both"/>
-              <w:rPr>
-                <w:sz w:val="22"/>
-                <w:szCs w:val="22"/>
-                <w:lang w:eastAsia="fr-CA"/>
-              </w:rPr>
-            </w:pPr>
-            <w:r>
-              <w:rPr>
-                <w:sz w:val="22"/>
-                <w:szCs w:val="22"/>
-                <w:lang w:eastAsia="fr-CA"/>
-              </w:rPr>
-              <w:t>Temps :</w:t>
-            </w:r>
-            <w:r>
-              <w:rPr>
-                <w:sz w:val="22"/>
-                <w:szCs w:val="22"/>
-                <w:lang w:eastAsia="fr-CA"/>
-              </w:rPr>
-              <w:t xml:space="preserve"> 2h</w:t>
-            </w:r>
-          </w:p>
-          <w:p>
-            <w:pPr>
-              <w:pStyle w:val="Paragraphedeliste"/>
-              <w:numPr>
-                <w:ilvl w:val="1"/>
-                <w:numId w:val="6"/>
-              </w:numPr>
-              <w:spacing w:line="273" w:lineRule="auto"/>
-              <w:jc w:val="both"/>
-              <w:rPr>
-                <w:sz w:val="22"/>
-                <w:szCs w:val="22"/>
-                <w:lang w:eastAsia="fr-CA"/>
-              </w:rPr>
-            </w:pPr>
-            <w:r>
-              <w:rPr>
-                <w:sz w:val="22"/>
-                <w:szCs w:val="22"/>
-                <w:lang w:eastAsia="fr-CA"/>
-              </w:rPr>
-              <w:t>Préconditions</w:t>
-            </w:r>
-          </w:p>
-          <w:p>
-            <w:pPr>
-              <w:pStyle w:val="Paragraphedeliste"/>
-              <w:numPr>
-                <w:ilvl w:val="2"/>
-                <w:numId w:val="6"/>
-              </w:numPr>
-              <w:spacing w:line="273" w:lineRule="auto"/>
-              <w:jc w:val="both"/>
-              <w:rPr>
-                <w:sz w:val="22"/>
-                <w:szCs w:val="22"/>
-                <w:lang w:eastAsia="fr-CA"/>
-              </w:rPr>
-            </w:pPr>
-            <w:r>
-              <w:rPr>
-                <w:sz w:val="22"/>
-                <w:szCs w:val="22"/>
-                <w:lang w:eastAsia="fr-CA"/>
-              </w:rPr>
-              <w:t xml:space="preserve">Présence d’un écouteur sur les touches du clavier. </w:t>
-            </w:r>
-          </w:p>
-          <w:p>
-            <w:pPr>
-              <w:pStyle w:val="Paragraphedeliste"/>
-              <w:numPr>
-                <w:ilvl w:val="1"/>
-                <w:numId w:val="6"/>
-              </w:numPr>
-              <w:spacing w:line="273" w:lineRule="auto"/>
-              <w:jc w:val="both"/>
-              <w:rPr>
-                <w:sz w:val="22"/>
-                <w:szCs w:val="22"/>
-                <w:lang w:eastAsia="fr-CA"/>
-              </w:rPr>
-            </w:pPr>
-            <w:r>
-              <w:rPr>
-                <w:sz w:val="22"/>
-                <w:szCs w:val="22"/>
-                <w:lang w:eastAsia="fr-CA"/>
-              </w:rPr>
-              <w:t>Règles d’affaires</w:t>
-            </w:r>
-          </w:p>
-          <w:p>
-            <w:pPr>
-              <w:pStyle w:val="Paragraphedeliste"/>
-              <w:numPr>
-                <w:ilvl w:val="2"/>
-                <w:numId w:val="6"/>
-              </w:numPr>
-              <w:spacing w:line="273" w:lineRule="auto"/>
-              <w:jc w:val="both"/>
-              <w:rPr>
-                <w:sz w:val="22"/>
-                <w:szCs w:val="22"/>
-                <w:lang w:eastAsia="fr-CA"/>
-              </w:rPr>
-            </w:pPr>
-            <w:r>
-              <w:rPr>
-                <w:sz w:val="22"/>
-                <w:szCs w:val="22"/>
-                <w:lang w:eastAsia="fr-CA"/>
-              </w:rPr>
-              <w:t xml:space="preserve">Lorsque j’appuie sur la touche </w:t>
-            </w:r>
-            <w:r>
-              <w:rPr>
-                <w:sz w:val="22"/>
-                <w:szCs w:val="22"/>
-                <w:lang w:eastAsia="fr-CA"/>
-              </w:rPr>
-              <w:t>Échap</w:t>
-            </w:r>
-            <w:r>
-              <w:rPr>
-                <w:sz w:val="22"/>
-                <w:szCs w:val="22"/>
-                <w:lang w:eastAsia="fr-CA"/>
-              </w:rPr>
-              <w:t>, la fractale doit s’afficher selon ses valeurs par défaut (zoom et translation de 0).</w:t>
-            </w:r>
-          </w:p>
-          <w:p>
-            <w:pPr>
-              <w:pStyle w:val="Paragraphedeliste"/>
-              <w:numPr>
-                <w:ilvl w:val="2"/>
-                <w:numId w:val="6"/>
-              </w:numPr>
-              <w:spacing w:line="273" w:lineRule="auto"/>
-              <w:jc w:val="both"/>
-              <w:rPr>
-                <w:sz w:val="22"/>
-                <w:szCs w:val="22"/>
-                <w:lang w:eastAsia="fr-CA"/>
-              </w:rPr>
-            </w:pPr>
-            <w:r>
-              <w:rPr>
-                <w:sz w:val="22"/>
-                <w:szCs w:val="22"/>
-                <w:lang w:eastAsia="fr-CA"/>
-              </w:rPr>
-              <w:lastRenderedPageBreak/>
-              <w:t>Écrire une méthode qui réinitialise les valeurs de zoom et de translation de la fractale. Cette méthode modifie les valeurs des matrices correspondantes.</w:t>
-            </w:r>
-          </w:p>
-          <w:p>
-            <w:pPr>
-              <w:pStyle w:val="Paragraphedeliste"/>
-              <w:numPr>
-                <w:ilvl w:val="1"/>
-                <w:numId w:val="6"/>
-              </w:numPr>
-              <w:spacing w:line="273" w:lineRule="auto"/>
-              <w:jc w:val="both"/>
-              <w:rPr>
-                <w:sz w:val="22"/>
-                <w:szCs w:val="22"/>
-                <w:lang w:eastAsia="fr-CA"/>
-              </w:rPr>
-            </w:pPr>
-            <w:r>
-              <w:rPr>
-                <w:sz w:val="22"/>
-                <w:szCs w:val="22"/>
-                <w:lang w:eastAsia="fr-CA"/>
-              </w:rPr>
-              <w:t>Règles d’affaires alternatives</w:t>
-            </w:r>
-          </w:p>
-          <w:p>
-            <w:pPr>
-              <w:pStyle w:val="Paragraphedeliste"/>
-              <w:numPr>
-                <w:ilvl w:val="2"/>
-                <w:numId w:val="6"/>
-              </w:numPr>
-              <w:spacing w:line="273" w:lineRule="auto"/>
-              <w:jc w:val="both"/>
-              <w:rPr>
-                <w:sz w:val="22"/>
-                <w:szCs w:val="22"/>
-                <w:highlight w:val="cyan"/>
-                <w:lang w:eastAsia="fr-CA"/>
-              </w:rPr>
-            </w:pPr>
-            <w:r>
-              <w:rPr>
-                <w:sz w:val="22"/>
-                <w:szCs w:val="22"/>
-                <w:highlight w:val="cyan"/>
-                <w:lang w:eastAsia="fr-CA"/>
-              </w:rPr>
-              <w:t>XXX</w:t>
+              <w:t>To update…</w:t>
             </w:r>
           </w:p>
           <w:p>
@@ -3205,15 +3222,6 @@
         </w:tc>
       </w:tr>
     </w:tbl>
-    <w:p>
-      <w:pPr>
-        <w:rPr>
-          <w:sz w:val="22"/>
-          <w:szCs w:val="22"/>
-          <w:lang w:val="fr-CA"/>
-        </w:rPr>
-      </w:pPr>
-    </w:p>
     <w:p>
       <w:pPr>
         <w:rPr>
@@ -3460,6 +3468,25 @@
             <w:r>
               <w:rPr>
                 <w:rFonts w:eastAsia="Cambria"/>
+                <w:b/>
+                <w:sz w:val="22"/>
+                <w:szCs w:val="22"/>
+                <w:lang w:val="fr-CA"/>
+              </w:rPr>
+              <w:t>(US3)</w:t>
+            </w:r>
+            <w:r>
+              <w:rPr>
+                <w:rFonts w:eastAsia="Cambria"/>
+                <w:sz w:val="22"/>
+                <w:szCs w:val="22"/>
+                <w:lang w:val="fr-CA"/>
+              </w:rPr>
+              <w:t xml:space="preserve"> </w:t>
+            </w:r>
+            <w:r>
+              <w:rPr>
+                <w:rFonts w:eastAsia="Cambria"/>
                 <w:sz w:val="22"/>
                 <w:szCs w:val="22"/>
                 <w:lang w:val="fr-CA"/>
@@ -3556,23 +3583,7 @@
                 <w:szCs w:val="22"/>
                 <w:highlight w:val="green"/>
               </w:rPr>
-              <w:t>Recevoir les cha</w:t>
-            </w:r>
-            <w:r>
-              <w:rPr>
-                <w:sz w:val="22"/>
-                <w:szCs w:val="22"/>
-                <w:highlight w:val="green"/>
-              </w:rPr>
-              <w:t>î</w:t>
-            </w:r>
-            <w:r>
-              <w:rPr>
-                <w:sz w:val="22"/>
-                <w:szCs w:val="22"/>
-                <w:highlight w:val="green"/>
-              </w:rPr>
-              <w:t>nes de caractères de l’utilisateur représentant les composantes du champ tensoriel métrique.</w:t>
+              <w:t>Recevoir les chaînes de caractères de l’utilisateur représentant les composantes du champ tensoriel métrique.</w:t>
             </w:r>
           </w:p>
           <w:p>
@@ -3616,14 +3627,7 @@
                 <w:sz w:val="22"/>
                 <w:szCs w:val="22"/>
               </w:rPr>
-              <w:t>Nom(s) :</w:t>
-            </w:r>
-            <w:r>
-              <w:rPr>
-                <w:sz w:val="22"/>
-                <w:szCs w:val="22"/>
-              </w:rPr>
-              <w:t xml:space="preserve"> JP, SL</w:t>
+              <w:t>Nom(s) : JP, SL</w:t>
             </w:r>
           </w:p>
           <w:p>
@@ -3645,14 +3649,7 @@
                 <w:sz w:val="22"/>
                 <w:szCs w:val="22"/>
               </w:rPr>
-              <w:t>Temps :</w:t>
-            </w:r>
-            <w:r>
-              <w:rPr>
-                <w:sz w:val="22"/>
-                <w:szCs w:val="22"/>
-              </w:rPr>
-              <w:t xml:space="preserve"> 2h</w:t>
+              <w:t>Temps : 2h</w:t>
             </w:r>
           </w:p>
           <w:p>
@@ -3776,21 +3773,7 @@
                 <w:sz w:val="22"/>
                 <w:szCs w:val="22"/>
               </w:rPr>
-              <w:t>Règles d’affaires</w:t>
-            </w:r>
-            <w:r>
-              <w:rPr>
-                <w:sz w:val="22"/>
-                <w:szCs w:val="22"/>
-              </w:rPr>
-              <w:t xml:space="preserve"> </w:t>
-            </w:r>
-            <w:r>
-              <w:rPr>
-                <w:sz w:val="22"/>
-                <w:szCs w:val="22"/>
-              </w:rPr>
-              <w:t>alternatives</w:t>
+              <w:t>Règles d’affaires alternatives</w:t>
             </w:r>
           </w:p>
           <w:p>
@@ -3803,16 +3786,14 @@
               <w:rPr>
                 <w:sz w:val="22"/>
                 <w:szCs w:val="22"/>
-                <w:highlight w:val="cyan"/>
-              </w:rPr>
-            </w:pPr>
-            <w:r>
-              <w:rPr>
-                <w:sz w:val="22"/>
-                <w:szCs w:val="22"/>
-                <w:highlight w:val="cyan"/>
-              </w:rPr>
-              <w:t>XXX</w:t>
+              </w:rPr>
+            </w:pPr>
+            <w:r>
+              <w:rPr>
+                <w:sz w:val="22"/>
+                <w:szCs w:val="22"/>
+              </w:rPr>
+              <w:t>Pas de bugs ou autre. Rien à corriger.</w:t>
             </w:r>
           </w:p>
           <w:p>
@@ -3894,7 +3875,6 @@
                 <w:sz w:val="22"/>
                 <w:szCs w:val="22"/>
               </w:rPr>
-              <w:lastRenderedPageBreak/>
               <w:t>Post-conditions</w:t>
             </w:r>
           </w:p>
@@ -3917,6 +3897,7 @@
                 <w:sz w:val="22"/>
                 <w:szCs w:val="22"/>
               </w:rPr>
+              <w:lastRenderedPageBreak/>
               <w:t>Je suis capable de spécifier les composantes à utiliser pour le champ tensoriel métrique.</w:t>
             </w:r>
           </w:p>
@@ -3943,16 +3924,16 @@
               <w:rPr>
                 <w:sz w:val="22"/>
                 <w:szCs w:val="22"/>
-                <w:highlight w:val="yellow"/>
-              </w:rPr>
-            </w:pPr>
-            <w:r>
-              <w:rPr>
-                <w:sz w:val="22"/>
-                <w:szCs w:val="22"/>
-                <w:highlight w:val="yellow"/>
-              </w:rPr>
-              <w:t>Valider la structure et la syntaxe des composantes et les interpréter pour construire le champ tensoriel métrique en Java.</w:t>
+                <w:highlight w:val="green"/>
+              </w:rPr>
+            </w:pPr>
+            <w:r>
+              <w:rPr>
+                <w:sz w:val="22"/>
+                <w:szCs w:val="22"/>
+                <w:highlight w:val="green"/>
+              </w:rPr>
+              <w:t>Valider la structure et la syntaxe des composantes du tenseur métrique et les interpréter pour construire le champ tensoriel métrique en Java.</w:t>
             </w:r>
           </w:p>
           <w:p>
@@ -3996,14 +3977,7 @@
                 <w:sz w:val="22"/>
                 <w:szCs w:val="22"/>
               </w:rPr>
-              <w:t>Nom(s) :</w:t>
-            </w:r>
-            <w:r>
-              <w:rPr>
-                <w:sz w:val="22"/>
-                <w:szCs w:val="22"/>
-              </w:rPr>
-              <w:t xml:space="preserve"> JS, LDM</w:t>
+              <w:t>Nom(s) : JS, LDM</w:t>
             </w:r>
           </w:p>
           <w:p>
@@ -4025,28 +3999,7 @@
                 <w:sz w:val="22"/>
                 <w:szCs w:val="22"/>
               </w:rPr>
-              <w:t>Temps :</w:t>
-            </w:r>
-            <w:r>
-              <w:rPr>
-                <w:sz w:val="22"/>
-                <w:szCs w:val="22"/>
-              </w:rPr>
-              <w:t xml:space="preserve"> </w:t>
-            </w:r>
-            <w:r>
-              <w:rPr>
-                <w:sz w:val="22"/>
-                <w:szCs w:val="22"/>
-              </w:rPr>
-              <w:t>4</w:t>
-            </w:r>
-            <w:r>
-              <w:rPr>
-                <w:sz w:val="22"/>
-                <w:szCs w:val="22"/>
-              </w:rPr>
-              <w:t>h</w:t>
+              <w:t>Temps : 2h</w:t>
             </w:r>
           </w:p>
           <w:p>
@@ -4090,7 +4043,14 @@
                 <w:sz w:val="22"/>
                 <w:szCs w:val="22"/>
               </w:rPr>
-              <w:t>Méthode permettant de construire le champ tensoriel métrique en Java.</w:t>
+              <w:t>Méthode permettant de construire le c</w:t>
+            </w:r>
+            <w:r>
+              <w:rPr>
+                <w:sz w:val="22"/>
+                <w:szCs w:val="22"/>
+              </w:rPr>
+              <w:t>hamp tensoriel métrique en Java dans le modèle de l’application (dans une nouvelle classe qui manipule et représente le tenseur métrique).</w:t>
             </w:r>
           </w:p>
           <w:p>
@@ -4129,6 +4089,35 @@
                 <w:szCs w:val="22"/>
               </w:rPr>
             </w:pPr>
+            <w:r>
+              <w:rPr>
+                <w:sz w:val="22"/>
+                <w:szCs w:val="22"/>
+              </w:rPr>
+              <w:t>Calculer la nouvelle longueur du vecteur normal selon la surface affichée (fractale).</w:t>
+            </w:r>
+          </w:p>
+          <w:p>
+            <w:pPr>
+              <w:pStyle w:val="Paragraphedeliste"/>
+              <w:numPr>
+                <w:ilvl w:val="2"/>
+                <w:numId w:val="7"/>
+              </w:numPr>
+              <w:spacing w:line="271" w:lineRule="auto"/>
+              <w:jc w:val="both"/>
+              <w:rPr>
+                <w:sz w:val="22"/>
+                <w:szCs w:val="22"/>
+              </w:rPr>
+            </w:pPr>
+            <w:r>
+              <w:rPr>
+                <w:sz w:val="22"/>
+                <w:szCs w:val="22"/>
+              </w:rPr>
+              <w:t>Déformer la fractale selon le nouveau vecteur normal (transforme la longueur des segments).</w:t>
+            </w:r>
           </w:p>
           <w:p>
             <w:pPr>
@@ -4147,14 +4136,7 @@
                 <w:sz w:val="22"/>
                 <w:szCs w:val="22"/>
               </w:rPr>
-              <w:t>Règles d’affaires</w:t>
-            </w:r>
-            <w:r>
-              <w:rPr>
-                <w:sz w:val="22"/>
-                <w:szCs w:val="22"/>
-              </w:rPr>
-              <w:t xml:space="preserve"> alternatives</w:t>
+              <w:t>Règles d’affaires alternatives</w:t>
             </w:r>
           </w:p>
           <w:p>
@@ -4167,16 +4149,14 @@
               <w:rPr>
                 <w:sz w:val="22"/>
                 <w:szCs w:val="22"/>
-                <w:highlight w:val="cyan"/>
-              </w:rPr>
-            </w:pPr>
-            <w:r>
-              <w:rPr>
-                <w:sz w:val="22"/>
-                <w:szCs w:val="22"/>
-                <w:highlight w:val="cyan"/>
-              </w:rPr>
-              <w:t>XXX</w:t>
+              </w:rPr>
+            </w:pPr>
+            <w:r>
+              <w:rPr>
+                <w:sz w:val="22"/>
+                <w:szCs w:val="22"/>
+              </w:rPr>
+              <w:t>Pas de bugs ou autre. Rien à corriger.</w:t>
             </w:r>
           </w:p>
           <w:p>
@@ -4220,7 +4200,14 @@
                 <w:sz w:val="22"/>
                 <w:szCs w:val="22"/>
               </w:rPr>
-              <w:t>Vérifier que le champ tensoriel métrique construit est valide.</w:t>
+              <w:t>Vérifier que le champ tensoriel métrique construit est va</w:t>
+            </w:r>
+            <w:r>
+              <w:rPr>
+                <w:sz w:val="22"/>
+                <w:szCs w:val="22"/>
+              </w:rPr>
+              <w:t>lide : le vecteur normal est changé et on peut voir sur la fractale que les longueurs des segments ont été changées.</w:t>
             </w:r>
           </w:p>
           <w:p>
@@ -4347,15 +4334,7 @@
                 <w:sz w:val="22"/>
                 <w:szCs w:val="22"/>
               </w:rPr>
-              <w:t>Nom(s) :</w:t>
-            </w:r>
-            <w:r>
-              <w:rPr>
-                <w:strike/>
-                <w:sz w:val="22"/>
-                <w:szCs w:val="22"/>
-              </w:rPr>
-              <w:t xml:space="preserve"> JS, LDM</w:t>
+              <w:t>Nom(s) : JS, LDM</w:t>
             </w:r>
           </w:p>
           <w:p>
@@ -4379,15 +4358,7 @@
                 <w:sz w:val="22"/>
                 <w:szCs w:val="22"/>
               </w:rPr>
-              <w:t>Temps :</w:t>
-            </w:r>
-            <w:r>
-              <w:rPr>
-                <w:strike/>
-                <w:sz w:val="22"/>
-                <w:szCs w:val="22"/>
-              </w:rPr>
-              <w:t xml:space="preserve"> 4h</w:t>
+              <w:t>Temps : 4h</w:t>
             </w:r>
           </w:p>
           <w:p>
@@ -4561,7 +4532,16 @@
                 <w:sz w:val="22"/>
                 <w:szCs w:val="22"/>
               </w:rPr>
-              <w:t>) représente la nième composante du tenseur a un point (pour le tableau 2x2, en fixant la position, on obtient une matrice, la représentation locale du tenseur métrique).</w:t>
+              <w:t xml:space="preserve">) représente la </w:t>
+            </w:r>
+            <w:r>
+              <w:rPr>
+                <w:strike/>
+                <w:sz w:val="22"/>
+                <w:szCs w:val="22"/>
+              </w:rPr>
+              <w:lastRenderedPageBreak/>
+              <w:t>nième composante du tenseur a un point (pour le tableau 2x2, en fixant la position, on obtient une matrice, la représentation locale du tenseur métrique).</w:t>
             </w:r>
           </w:p>
           <w:p>
@@ -4605,7 +4585,7 @@
                 <w:sz w:val="22"/>
                 <w:szCs w:val="22"/>
               </w:rPr>
-              <w:t>XXX</w:t>
+              <w:t>To update…</w:t>
             </w:r>
           </w:p>
           <w:p>
@@ -4629,7 +4609,6 @@
                 <w:sz w:val="22"/>
                 <w:szCs w:val="22"/>
               </w:rPr>
-              <w:lastRenderedPageBreak/>
               <w:t>Tests d’acceptation</w:t>
             </w:r>
           </w:p>
@@ -4728,39 +4707,23 @@
               <w:rPr>
                 <w:sz w:val="22"/>
                 <w:szCs w:val="22"/>
-                <w:highlight w:val="yellow"/>
-              </w:rPr>
-            </w:pPr>
-            <w:r>
-              <w:rPr>
-                <w:sz w:val="22"/>
-                <w:szCs w:val="22"/>
-                <w:highlight w:val="yellow"/>
-              </w:rPr>
-              <w:t xml:space="preserve">Envoyer la structure de données choisie </w:t>
-            </w:r>
-            <w:r>
-              <w:rPr>
-                <w:sz w:val="22"/>
-                <w:szCs w:val="22"/>
-                <w:highlight w:val="yellow"/>
-              </w:rPr>
-              <w:t>au</w:t>
-            </w:r>
-            <w:r>
-              <w:rPr>
-                <w:sz w:val="22"/>
-                <w:szCs w:val="22"/>
-                <w:highlight w:val="yellow"/>
-              </w:rPr>
-              <w:t xml:space="preserve"> </w:t>
+                <w:highlight w:val="green"/>
+              </w:rPr>
+            </w:pPr>
+            <w:r>
+              <w:rPr>
+                <w:sz w:val="22"/>
+                <w:szCs w:val="22"/>
+                <w:highlight w:val="green"/>
+              </w:rPr>
+              <w:t xml:space="preserve">Envoyer l’équation de la courbure au </w:t>
             </w:r>
             <w:proofErr w:type="spellStart"/>
             <w:r>
               <w:rPr>
                 <w:sz w:val="22"/>
                 <w:szCs w:val="22"/>
-                <w:highlight w:val="yellow"/>
+                <w:highlight w:val="green"/>
               </w:rPr>
               <w:t>shader</w:t>
             </w:r>
@@ -4769,9 +4732,27 @@
               <w:rPr>
                 <w:sz w:val="22"/>
                 <w:szCs w:val="22"/>
-                <w:highlight w:val="yellow"/>
-              </w:rPr>
-              <w:t xml:space="preserve"> et calculer la déformation pour chaque pixel.</w:t>
+                <w:highlight w:val="green"/>
+              </w:rPr>
+              <w:t xml:space="preserve"> et calculer la déformation pour chaque pixel grâce à </w:t>
+            </w:r>
+            <w:proofErr w:type="spellStart"/>
+            <w:r>
+              <w:rPr>
+                <w:sz w:val="22"/>
+                <w:szCs w:val="22"/>
+                <w:highlight w:val="green"/>
+              </w:rPr>
+              <w:t>JMonkey</w:t>
+            </w:r>
+            <w:proofErr w:type="spellEnd"/>
+            <w:r>
+              <w:rPr>
+                <w:sz w:val="22"/>
+                <w:szCs w:val="22"/>
+                <w:highlight w:val="green"/>
+              </w:rPr>
+              <w:t>.</w:t>
             </w:r>
           </w:p>
           <w:p>
@@ -4815,14 +4796,7 @@
                 <w:sz w:val="22"/>
                 <w:szCs w:val="22"/>
               </w:rPr>
-              <w:t>Nom(s) :</w:t>
-            </w:r>
-            <w:r>
-              <w:rPr>
-                <w:sz w:val="22"/>
-                <w:szCs w:val="22"/>
-              </w:rPr>
-              <w:t xml:space="preserve"> JS, LDM</w:t>
+              <w:t>Nom(s) : JS, LDM</w:t>
             </w:r>
           </w:p>
           <w:p>
@@ -4844,14 +4818,7 @@
                 <w:sz w:val="22"/>
                 <w:szCs w:val="22"/>
               </w:rPr>
-              <w:t>Temps :</w:t>
-            </w:r>
-            <w:r>
-              <w:rPr>
-                <w:sz w:val="22"/>
-                <w:szCs w:val="22"/>
-              </w:rPr>
-              <w:t xml:space="preserve"> 4h</w:t>
+              <w:t>Temps : 4h</w:t>
             </w:r>
           </w:p>
           <w:p>
@@ -4886,12 +4853,14 @@
               <w:spacing w:line="271" w:lineRule="auto"/>
               <w:jc w:val="both"/>
               <w:rPr>
-                <w:sz w:val="22"/>
-                <w:szCs w:val="22"/>
-              </w:rPr>
-            </w:pPr>
-            <w:r>
-              <w:rPr>
+                <w:strike/>
+                <w:sz w:val="22"/>
+                <w:szCs w:val="22"/>
+              </w:rPr>
+            </w:pPr>
+            <w:r>
+              <w:rPr>
+                <w:strike/>
                 <w:sz w:val="22"/>
                 <w:szCs w:val="22"/>
               </w:rPr>
@@ -4939,7 +4908,30 @@
                 <w:sz w:val="22"/>
                 <w:szCs w:val="22"/>
               </w:rPr>
-              <w:t>Recevoir la structure de données choisie (la texture 3D ou son équivalent).</w:t>
+              <w:t xml:space="preserve">Recevoir </w:t>
+            </w:r>
+            <w:r>
+              <w:rPr>
+                <w:sz w:val="22"/>
+                <w:szCs w:val="22"/>
+              </w:rPr>
+              <w:t>l’équation écrite par l’utilisateur via l’interface graphique (</w:t>
+            </w:r>
+            <w:proofErr w:type="spellStart"/>
+            <w:r>
+              <w:rPr>
+                <w:sz w:val="22"/>
+                <w:szCs w:val="22"/>
+              </w:rPr>
+              <w:t>TextField</w:t>
+            </w:r>
+            <w:proofErr w:type="spellEnd"/>
+            <w:r>
+              <w:rPr>
+                <w:sz w:val="22"/>
+                <w:szCs w:val="22"/>
+              </w:rPr>
+              <w:t>)</w:t>
             </w:r>
           </w:p>
           <w:p>
@@ -4961,7 +4953,23 @@
                 <w:sz w:val="22"/>
                 <w:szCs w:val="22"/>
               </w:rPr>
-              <w:t>Calculer la déformation pour chaque pixel de la fractale.</w:t>
+              <w:t xml:space="preserve">L’équation est envoyée au </w:t>
+            </w:r>
+            <w:proofErr w:type="spellStart"/>
+            <w:r>
+              <w:rPr>
+                <w:sz w:val="22"/>
+                <w:szCs w:val="22"/>
+              </w:rPr>
+              <w:t>shader</w:t>
+            </w:r>
+            <w:proofErr w:type="spellEnd"/>
+            <w:r>
+              <w:rPr>
+                <w:sz w:val="22"/>
+                <w:szCs w:val="22"/>
+              </w:rPr>
+              <w:t xml:space="preserve"> et ce dernier calcule la déformation pour chaque pixel de la fractale.</w:t>
             </w:r>
           </w:p>
           <w:p>
@@ -4981,14 +4989,7 @@
                 <w:sz w:val="22"/>
                 <w:szCs w:val="22"/>
               </w:rPr>
-              <w:t>Règles d’affaires</w:t>
-            </w:r>
-            <w:r>
-              <w:rPr>
-                <w:sz w:val="22"/>
-                <w:szCs w:val="22"/>
-              </w:rPr>
-              <w:t xml:space="preserve"> alternatives</w:t>
+              <w:t>Règles d’affaires alternatives</w:t>
             </w:r>
           </w:p>
           <w:p>
@@ -5001,16 +5002,14 @@
               <w:rPr>
                 <w:sz w:val="22"/>
                 <w:szCs w:val="22"/>
-                <w:highlight w:val="cyan"/>
-              </w:rPr>
-            </w:pPr>
-            <w:r>
-              <w:rPr>
-                <w:sz w:val="22"/>
-                <w:szCs w:val="22"/>
-                <w:highlight w:val="cyan"/>
-              </w:rPr>
-              <w:t>XXX</w:t>
+              </w:rPr>
+            </w:pPr>
+            <w:r>
+              <w:rPr>
+                <w:sz w:val="22"/>
+                <w:szCs w:val="22"/>
+              </w:rPr>
+              <w:t>Pas de bugs ou autre. Rien à corriger.</w:t>
             </w:r>
           </w:p>
           <w:p>
@@ -5061,6 +5060,60 @@
             <w:pPr>
               <w:pStyle w:val="Paragraphedeliste"/>
               <w:numPr>
+                <w:ilvl w:val="2"/>
+                <w:numId w:val="7"/>
+              </w:numPr>
+              <w:spacing w:line="271" w:lineRule="auto"/>
+              <w:jc w:val="both"/>
+              <w:rPr>
+                <w:sz w:val="22"/>
+                <w:szCs w:val="22"/>
+              </w:rPr>
+            </w:pPr>
+            <w:r>
+              <w:rPr>
+                <w:sz w:val="22"/>
+                <w:szCs w:val="22"/>
+              </w:rPr>
+              <w:t xml:space="preserve">Vérifier dans les </w:t>
+            </w:r>
+            <w:proofErr w:type="spellStart"/>
+            <w:r>
+              <w:rPr>
+                <w:sz w:val="22"/>
+                <w:szCs w:val="22"/>
+              </w:rPr>
+              <w:t>shaders</w:t>
+            </w:r>
+            <w:proofErr w:type="spellEnd"/>
+            <w:r>
+              <w:rPr>
+                <w:sz w:val="22"/>
+                <w:szCs w:val="22"/>
+              </w:rPr>
+              <w:t xml:space="preserve"> temporaires (</w:t>
+            </w:r>
+            <w:proofErr w:type="spellStart"/>
+            <w:r>
+              <w:rPr>
+                <w:sz w:val="22"/>
+                <w:szCs w:val="22"/>
+              </w:rPr>
+              <w:t>runtime</w:t>
+            </w:r>
+            <w:proofErr w:type="spellEnd"/>
+            <w:r>
+              <w:rPr>
+                <w:sz w:val="22"/>
+                <w:szCs w:val="22"/>
+              </w:rPr>
+              <w:t>) si l’équation de la courbure est interprétée et le calcul de déformation se fait.</w:t>
+            </w:r>
+          </w:p>
+          <w:p>
+            <w:pPr>
+              <w:pStyle w:val="Paragraphedeliste"/>
+              <w:numPr>
                 <w:ilvl w:val="1"/>
                 <w:numId w:val="7"/>
               </w:numPr>
@@ -5100,6 +5153,26 @@
               </w:rPr>
               <w:t>Je suis capable de voir la déformation causée par la texture 3D sur la fractale affichée à l’écran. Cette déformation change selon les composantes du champ tensoriel.</w:t>
             </w:r>
+          </w:p>
+          <w:p>
+            <w:pPr>
+              <w:spacing w:line="271" w:lineRule="auto"/>
+              <w:jc w:val="both"/>
+              <w:rPr>
+                <w:sz w:val="22"/>
+                <w:szCs w:val="22"/>
+              </w:rPr>
+            </w:pPr>
+          </w:p>
+          <w:p>
+            <w:pPr>
+              <w:spacing w:line="271" w:lineRule="auto"/>
+              <w:jc w:val="both"/>
+              <w:rPr>
+                <w:sz w:val="22"/>
+                <w:szCs w:val="22"/>
+              </w:rPr>
+            </w:pPr>
           </w:p>
           <w:p>
             <w:pPr>
@@ -5174,6 +5247,86 @@
           </w:tcPr>
           <w:p>
             <w:pPr>
+              <w:pStyle w:val="Paragraphedeliste"/>
+              <w:numPr>
+                <w:ilvl w:val="0"/>
+                <w:numId w:val="8"/>
+              </w:numPr>
+              <w:jc w:val="both"/>
+              <w:rPr>
+                <w:sz w:val="22"/>
+                <w:szCs w:val="22"/>
+              </w:rPr>
+            </w:pPr>
+            <w:r>
+              <w:rPr>
+                <w:sz w:val="22"/>
+                <w:szCs w:val="22"/>
+              </w:rPr>
+              <w:t>Afficher l’ensemble de Mandelbrot et confirmation visuelle de la déformation.</w:t>
+            </w:r>
+          </w:p>
+          <w:p>
+            <w:pPr>
+              <w:pStyle w:val="Paragraphedeliste"/>
+              <w:numPr>
+                <w:ilvl w:val="1"/>
+                <w:numId w:val="9"/>
+              </w:numPr>
+              <w:jc w:val="both"/>
+              <w:rPr>
+                <w:sz w:val="22"/>
+                <w:szCs w:val="22"/>
+              </w:rPr>
+            </w:pPr>
+            <w:r>
+              <w:rPr>
+                <w:sz w:val="22"/>
+                <w:szCs w:val="22"/>
+              </w:rPr>
+              <w:lastRenderedPageBreak/>
+              <w:t>Vérifier que les composantes du champ tensoriel métrique entrées par l’utilisateur construisent un tenseur métrique qui transforme la fractale affichée (transforme les longueurs selon le tenseur).</w:t>
+            </w:r>
+          </w:p>
+          <w:p>
+            <w:pPr>
+              <w:pStyle w:val="Paragraphedeliste"/>
+              <w:numPr>
+                <w:ilvl w:val="1"/>
+                <w:numId w:val="9"/>
+              </w:numPr>
+              <w:jc w:val="both"/>
+              <w:rPr>
+                <w:sz w:val="22"/>
+                <w:szCs w:val="22"/>
+              </w:rPr>
+            </w:pPr>
+            <w:r>
+              <w:rPr>
+                <w:sz w:val="22"/>
+                <w:szCs w:val="22"/>
+              </w:rPr>
+              <w:t xml:space="preserve">Vérifier que l’équation pour la </w:t>
+            </w:r>
+            <w:proofErr w:type="spellStart"/>
+            <w:r>
+              <w:rPr>
+                <w:sz w:val="22"/>
+                <w:szCs w:val="22"/>
+              </w:rPr>
+              <w:t>paramétrisation</w:t>
+            </w:r>
+            <w:proofErr w:type="spellEnd"/>
+            <w:r>
+              <w:rPr>
+                <w:sz w:val="22"/>
+                <w:szCs w:val="22"/>
+              </w:rPr>
+              <w:t xml:space="preserve"> sphérique entrée par l’utilisateur déforme la fractale en la courbant (vérifier que la courbure agit comme un globe terrestre vu du dessus).</w:t>
+            </w:r>
+          </w:p>
+          <w:p>
+            <w:pPr>
               <w:jc w:val="both"/>
               <w:rPr>
                 <w:rFonts w:eastAsia="Cambria"/>
@@ -5182,15 +5335,6 @@
                 <w:lang w:val="fr-CA"/>
               </w:rPr>
             </w:pPr>
-            <w:r>
-              <w:rPr>
-                <w:rFonts w:eastAsia="Cambria"/>
-                <w:sz w:val="22"/>
-                <w:szCs w:val="22"/>
-                <w:lang w:val="fr-CA"/>
-              </w:rPr>
-              <w:t>Afficher l’ensemble de Mandelbrot et confirmation visuelle de la déformation.</w:t>
-            </w:r>
           </w:p>
         </w:tc>
       </w:tr>
@@ -5221,6 +5365,7 @@
                 <w:sz w:val="22"/>
                 <w:szCs w:val="22"/>
               </w:rPr>
+              <w:lastRenderedPageBreak/>
               <w:t>Complexité</w:t>
             </w:r>
             <w:proofErr w:type="spellEnd"/>
@@ -5460,9 +5605,8 @@
                 <w:szCs w:val="22"/>
                 <w:lang w:val="fr-CA"/>
               </w:rPr>
-              <w:t xml:space="preserve">-lors d’un zoom, on doit « zoomer » aussi les coordonnés d’accès à la représentation en mémoire du tenseur. Donc, si on utilise une texture 3d, l’interpolation </w:t>
-            </w:r>
-            <w:proofErr w:type="gramStart"/>
+              <w:t>-L</w:t>
+            </w:r>
             <w:r>
               <w:rPr>
                 <w:rFonts w:eastAsia="Cambria"/>
@@ -5470,9 +5614,8 @@
                 <w:szCs w:val="22"/>
                 <w:lang w:val="fr-CA"/>
               </w:rPr>
-              <w:t>ce</w:t>
-            </w:r>
-            <w:proofErr w:type="gramEnd"/>
+              <w:t>ors d’un zoom, on doit « zoomer » aussi les coordonnés d’accès à la représentation en mémoire du tenseur. Donc, si on utilise u</w:t>
+            </w:r>
             <w:r>
               <w:rPr>
                 <w:rFonts w:eastAsia="Cambria"/>
@@ -5480,7 +5623,16 @@
                 <w:szCs w:val="22"/>
                 <w:lang w:val="fr-CA"/>
               </w:rPr>
-              <w:t xml:space="preserve"> fait automatique pour chaque niveau. Si on utilise un tableau de matrice, dans chaque direction, on doit interpoler entre les composantes. (par exemple : voir l’interpolation linéaire dans la description des concepts) </w:t>
+              <w:t>ne texture 3d, l’interpolation s</w:t>
+            </w:r>
+            <w:r>
+              <w:rPr>
+                <w:rFonts w:eastAsia="Cambria"/>
+                <w:sz w:val="22"/>
+                <w:szCs w:val="22"/>
+                <w:lang w:val="fr-CA"/>
+              </w:rPr>
+              <w:t xml:space="preserve">e fait automatique pour chaque niveau. Si on utilise un tableau de matrice, dans chaque direction, on doit interpoler entre les composantes. (par exemple : voir l’interpolation linéaire dans la description des concepts) </w:t>
             </w:r>
           </w:p>
         </w:tc>
@@ -5508,6 +5660,92 @@
 <file path=word/numbering.xml><?xml version="1.0" encoding="utf-8"?>
 <w:numbering xmlns:wpc="http://schemas.microsoft.com/office/word/2010/wordprocessingCanvas" xmlns:cx="http://schemas.microsoft.com/office/drawing/2014/chartex" xmlns:cx1="http://schemas.microsoft.com/office/drawing/2015/9/8/chartex" xmlns:mc="http://schemas.openxmlformats.org/markup-compatibility/2006" xmlns:o="urn:schemas-microsoft-com:office:office" xmlns:r="http://schemas.openxmlformats.org/officeDocument/2006/relationships" xmlns:m="http://schemas.openxmlformats.org/officeDocument/2006/math" xmlns:v="urn:schemas-microsoft-com:vml" xmlns:wp14="http://schemas.microsoft.com/office/word/2010/wordprocessingDrawing" xmlns:wp="http://schemas.openxmlformats.org/drawingml/2006/wordprocessingDrawing" xmlns:w10="urn:schemas-microsoft-com:office:word" xmlns:w="http://schemas.openxmlformats.org/wordprocessingml/2006/main" xmlns:w14="http://schemas.microsoft.com/office/word/2010/wordml" xmlns:w15="http://schemas.microsoft.com/office/word/2012/wordml" xmlns:w16se="http://schemas.microsoft.com/office/word/2015/wordml/symex" xmlns:wpg="http://schemas.microsoft.com/office/word/2010/wordprocessingGroup" xmlns:wpi="http://schemas.microsoft.com/office/word/2010/wordprocessingInk" xmlns:wne="http://schemas.microsoft.com/office/word/2006/wordml" xmlns:wps="http://schemas.microsoft.com/office/word/2010/wordprocessingShape" mc:Ignorable="w14 w15 w16se wp14">
   <w:abstractNum w:abstractNumId="0" w15:restartNumberingAfterBreak="0">
+    <w:nsid w:val="006431CA"/>
+    <w:multiLevelType w:val="hybridMultilevel"/>
+    <w:tmpl w:val="7C0664B4"/>
+    <w:lvl w:ilvl="0" w:tplc="0C0C000F">
+      <w:start w:val="1"/>
+      <w:numFmt w:val="decimal"/>
+      <w:lvlText w:val="%1."/>
+      <w:lvlJc w:val="left"/>
+      <w:pPr>
+        <w:ind w:left="360" w:hanging="360"/>
+      </w:pPr>
+    </w:lvl>
+    <w:lvl w:ilvl="1" w:tplc="0C0C0019">
+      <w:start w:val="1"/>
+      <w:numFmt w:val="lowerLetter"/>
+      <w:lvlText w:val="%2."/>
+      <w:lvlJc w:val="left"/>
+      <w:pPr>
+        <w:ind w:left="1080" w:hanging="360"/>
+      </w:pPr>
+    </w:lvl>
+    <w:lvl w:ilvl="2" w:tplc="0C0C001B" w:tentative="1">
+      <w:start w:val="1"/>
+      <w:numFmt w:val="lowerRoman"/>
+      <w:lvlText w:val="%3."/>
+      <w:lvlJc w:val="right"/>
+      <w:pPr>
+        <w:ind w:left="1800" w:hanging="180"/>
+      </w:pPr>
+    </w:lvl>
+    <w:lvl w:ilvl="3" w:tplc="0C0C000F" w:tentative="1">
+      <w:start w:val="1"/>
+      <w:numFmt w:val="decimal"/>
+      <w:lvlText w:val="%4."/>
+      <w:lvlJc w:val="left"/>
+      <w:pPr>
+        <w:ind w:left="2520" w:hanging="360"/>
+      </w:pPr>
+    </w:lvl>
+    <w:lvl w:ilvl="4" w:tplc="0C0C0019" w:tentative="1">
+      <w:start w:val="1"/>
+      <w:numFmt w:val="lowerLetter"/>
+      <w:lvlText w:val="%5."/>
+      <w:lvlJc w:val="left"/>
+      <w:pPr>
+        <w:ind w:left="3240" w:hanging="360"/>
+      </w:pPr>
+    </w:lvl>
+    <w:lvl w:ilvl="5" w:tplc="0C0C001B" w:tentative="1">
+      <w:start w:val="1"/>
+      <w:numFmt w:val="lowerRoman"/>
+      <w:lvlText w:val="%6."/>
+      <w:lvlJc w:val="right"/>
+      <w:pPr>
+        <w:ind w:left="3960" w:hanging="180"/>
+      </w:pPr>
+    </w:lvl>
+    <w:lvl w:ilvl="6" w:tplc="0C0C000F" w:tentative="1">
+      <w:start w:val="1"/>
+      <w:numFmt w:val="decimal"/>
+      <w:lvlText w:val="%7."/>
+      <w:lvlJc w:val="left"/>
+      <w:pPr>
+        <w:ind w:left="4680" w:hanging="360"/>
+      </w:pPr>
+    </w:lvl>
+    <w:lvl w:ilvl="7" w:tplc="0C0C0019" w:tentative="1">
+      <w:start w:val="1"/>
+      <w:numFmt w:val="lowerLetter"/>
+      <w:lvlText w:val="%8."/>
+      <w:lvlJc w:val="left"/>
+      <w:pPr>
+        <w:ind w:left="5400" w:hanging="360"/>
+      </w:pPr>
+    </w:lvl>
+    <w:lvl w:ilvl="8" w:tplc="0C0C001B" w:tentative="1">
+      <w:start w:val="1"/>
+      <w:numFmt w:val="lowerRoman"/>
+      <w:lvlText w:val="%9."/>
+      <w:lvlJc w:val="right"/>
+      <w:pPr>
+        <w:ind w:left="6120" w:hanging="180"/>
+      </w:pPr>
+    </w:lvl>
+  </w:abstractNum>
+  <w:abstractNum w:abstractNumId="1" w15:restartNumberingAfterBreak="0">
     <w:nsid w:val="010714A3"/>
     <w:multiLevelType w:val="hybridMultilevel"/>
     <w:tmpl w:val="D194D0CA"/>
@@ -5593,7 +5831,7 @@
       </w:pPr>
     </w:lvl>
   </w:abstractNum>
-  <w:abstractNum w:abstractNumId="1" w15:restartNumberingAfterBreak="0">
+  <w:abstractNum w:abstractNumId="2" w15:restartNumberingAfterBreak="0">
     <w:nsid w:val="0F3F0F2E"/>
     <w:multiLevelType w:val="multilevel"/>
     <w:tmpl w:val="7E40D4A0"/>
@@ -5714,7 +5952,7 @@
       </w:rPr>
     </w:lvl>
   </w:abstractNum>
-  <w:abstractNum w:abstractNumId="2" w15:restartNumberingAfterBreak="0">
+  <w:abstractNum w:abstractNumId="3" w15:restartNumberingAfterBreak="0">
     <w:nsid w:val="20C54FA7"/>
     <w:multiLevelType w:val="multilevel"/>
     <w:tmpl w:val="E0187B4C"/>
@@ -5835,7 +6073,7 @@
       </w:rPr>
     </w:lvl>
   </w:abstractNum>
-  <w:abstractNum w:abstractNumId="3" w15:restartNumberingAfterBreak="0">
+  <w:abstractNum w:abstractNumId="4" w15:restartNumberingAfterBreak="0">
     <w:nsid w:val="3E90686C"/>
     <w:multiLevelType w:val="multilevel"/>
     <w:tmpl w:val="9DDEB590"/>
@@ -5948,7 +6186,7 @@
       </w:rPr>
     </w:lvl>
   </w:abstractNum>
-  <w:abstractNum w:abstractNumId="4" w15:restartNumberingAfterBreak="0">
+  <w:abstractNum w:abstractNumId="5" w15:restartNumberingAfterBreak="0">
     <w:nsid w:val="45504D78"/>
     <w:multiLevelType w:val="hybridMultilevel"/>
     <w:tmpl w:val="6480F93A"/>
@@ -6034,7 +6272,7 @@
       </w:pPr>
     </w:lvl>
   </w:abstractNum>
-  <w:abstractNum w:abstractNumId="5" w15:restartNumberingAfterBreak="0">
+  <w:abstractNum w:abstractNumId="6" w15:restartNumberingAfterBreak="0">
     <w:nsid w:val="498374C2"/>
     <w:multiLevelType w:val="multilevel"/>
     <w:tmpl w:val="E1307B2C"/>
@@ -6150,7 +6388,7 @@
       </w:rPr>
     </w:lvl>
   </w:abstractNum>
-  <w:abstractNum w:abstractNumId="6" w15:restartNumberingAfterBreak="0">
+  <w:abstractNum w:abstractNumId="7" w15:restartNumberingAfterBreak="0">
     <w:nsid w:val="4B0F3264"/>
     <w:multiLevelType w:val="hybridMultilevel"/>
     <w:tmpl w:val="E460C340"/>
@@ -6263,20 +6501,133 @@
       </w:rPr>
     </w:lvl>
   </w:abstractNum>
+  <w:abstractNum w:abstractNumId="8" w15:restartNumberingAfterBreak="0">
+    <w:nsid w:val="5B0D53A3"/>
+    <w:multiLevelType w:val="multilevel"/>
+    <w:tmpl w:val="BA1EB61A"/>
+    <w:lvl w:ilvl="0">
+      <w:start w:val="1"/>
+      <w:numFmt w:val="decimal"/>
+      <w:lvlText w:val="%1."/>
+      <w:lvlJc w:val="left"/>
+      <w:pPr>
+        <w:ind w:left="360" w:hanging="360"/>
+      </w:pPr>
+      <w:rPr>
+        <w:rFonts w:hint="default"/>
+      </w:rPr>
+    </w:lvl>
+    <w:lvl w:ilvl="1">
+      <w:start w:val="1"/>
+      <w:numFmt w:val="decimal"/>
+      <w:lvlText w:val="%1.%2."/>
+      <w:lvlJc w:val="left"/>
+      <w:pPr>
+        <w:ind w:left="1068" w:hanging="360"/>
+      </w:pPr>
+      <w:rPr>
+        <w:rFonts w:hint="default"/>
+      </w:rPr>
+    </w:lvl>
+    <w:lvl w:ilvl="2">
+      <w:start w:val="1"/>
+      <w:numFmt w:val="decimal"/>
+      <w:lvlText w:val="%1.%2.%3."/>
+      <w:lvlJc w:val="left"/>
+      <w:pPr>
+        <w:ind w:left="2136" w:hanging="720"/>
+      </w:pPr>
+      <w:rPr>
+        <w:rFonts w:hint="default"/>
+      </w:rPr>
+    </w:lvl>
+    <w:lvl w:ilvl="3">
+      <w:start w:val="1"/>
+      <w:numFmt w:val="decimal"/>
+      <w:lvlText w:val="%1.%2.%3.%4."/>
+      <w:lvlJc w:val="left"/>
+      <w:pPr>
+        <w:ind w:left="2844" w:hanging="720"/>
+      </w:pPr>
+      <w:rPr>
+        <w:rFonts w:hint="default"/>
+      </w:rPr>
+    </w:lvl>
+    <w:lvl w:ilvl="4">
+      <w:start w:val="1"/>
+      <w:numFmt w:val="decimal"/>
+      <w:lvlText w:val="%1.%2.%3.%4.%5."/>
+      <w:lvlJc w:val="left"/>
+      <w:pPr>
+        <w:ind w:left="3912" w:hanging="1080"/>
+      </w:pPr>
+      <w:rPr>
+        <w:rFonts w:hint="default"/>
+      </w:rPr>
+    </w:lvl>
+    <w:lvl w:ilvl="5">
+      <w:start w:val="1"/>
+      <w:numFmt w:val="decimal"/>
+      <w:lvlText w:val="%1.%2.%3.%4.%5.%6."/>
+      <w:lvlJc w:val="left"/>
+      <w:pPr>
+        <w:ind w:left="4620" w:hanging="1080"/>
+      </w:pPr>
+      <w:rPr>
+        <w:rFonts w:hint="default"/>
+      </w:rPr>
+    </w:lvl>
+    <w:lvl w:ilvl="6">
+      <w:start w:val="1"/>
+      <w:numFmt w:val="decimal"/>
+      <w:lvlText w:val="%1.%2.%3.%4.%5.%6.%7."/>
+      <w:lvlJc w:val="left"/>
+      <w:pPr>
+        <w:ind w:left="5688" w:hanging="1440"/>
+      </w:pPr>
+      <w:rPr>
+        <w:rFonts w:hint="default"/>
+      </w:rPr>
+    </w:lvl>
+    <w:lvl w:ilvl="7">
+      <w:start w:val="1"/>
+      <w:numFmt w:val="decimal"/>
+      <w:lvlText w:val="%1.%2.%3.%4.%5.%6.%7.%8."/>
+      <w:lvlJc w:val="left"/>
+      <w:pPr>
+        <w:ind w:left="6396" w:hanging="1440"/>
+      </w:pPr>
+      <w:rPr>
+        <w:rFonts w:hint="default"/>
+      </w:rPr>
+    </w:lvl>
+    <w:lvl w:ilvl="8">
+      <w:start w:val="1"/>
+      <w:numFmt w:val="decimal"/>
+      <w:lvlText w:val="%1.%2.%3.%4.%5.%6.%7.%8.%9."/>
+      <w:lvlJc w:val="left"/>
+      <w:pPr>
+        <w:ind w:left="7464" w:hanging="1800"/>
+      </w:pPr>
+      <w:rPr>
+        <w:rFonts w:hint="default"/>
+      </w:rPr>
+    </w:lvl>
+  </w:abstractNum>
   <w:num w:numId="1">
+    <w:abstractNumId w:val="7"/>
+  </w:num>
+  <w:num w:numId="2">
     <w:abstractNumId w:val="6"/>
   </w:num>
-  <w:num w:numId="2">
-    <w:abstractNumId w:val="5"/>
-  </w:num>
   <w:num w:numId="3">
-    <w:abstractNumId w:val="2"/>
+    <w:abstractNumId w:val="3"/>
   </w:num>
   <w:num w:numId="4">
-    <w:abstractNumId w:val="0"/>
+    <w:abstractNumId w:val="1"/>
   </w:num>
   <w:num w:numId="5">
-    <w:abstractNumId w:val="4"/>
+    <w:abstractNumId w:val="5"/>
     <w:lvlOverride w:ilvl="0">
       <w:startOverride w:val="1"/>
     </w:lvlOverride>
@@ -6306,10 +6657,16 @@
     </w:lvlOverride>
   </w:num>
   <w:num w:numId="6">
-    <w:abstractNumId w:val="1"/>
+    <w:abstractNumId w:val="2"/>
   </w:num>
   <w:num w:numId="7">
-    <w:abstractNumId w:val="3"/>
+    <w:abstractNumId w:val="4"/>
+  </w:num>
+  <w:num w:numId="8">
+    <w:abstractNumId w:val="0"/>
+  </w:num>
+  <w:num w:numId="9">
+    <w:abstractNumId w:val="8"/>
   </w:num>
 </w:numbering>
 </file>

</xml_diff>